<commit_message>
Updated my publication page and resume and changed the url style
</commit_message>
<xml_diff>
--- a/files/Resume.docx
+++ b/files/Resume.docx
@@ -283,7 +283,7 @@
                         <a:effectLst/>
                         <a:extLst>
                           <a:ext uri="{C572A759-6A51-4108-AA02-DFA0A04FC94B}">
-                            <ma14:wrappingTextBoxFlag xmlns="" xmlns:mo="http://schemas.microsoft.com/office/mac/office/2008/main" xmlns:mv="urn:schemas-microsoft-com:mac:vml" xmlns:o="urn:schemas-microsoft-com:office:office" xmlns:v="urn:schemas-microsoft-com:vml" xmlns:w10="urn:schemas-microsoft-com:office:word" xmlns:w="http://schemas.openxmlformats.org/wordprocessingml/2006/main" xmlns:ma14="http://schemas.microsoft.com/office/mac/drawingml/2011/main"/>
+                            <ma14:wrappingTextBoxFlag xmlns:ma14="http://schemas.microsoft.com/office/mac/drawingml/2011/main" xmlns:w="http://schemas.openxmlformats.org/wordprocessingml/2006/main" xmlns:w10="urn:schemas-microsoft-com:office:word" xmlns:v="urn:schemas-microsoft-com:vml" xmlns:o="urn:schemas-microsoft-com:office:office" xmlns:mv="urn:schemas-microsoft-com:mac:vml" xmlns:mo="http://schemas.microsoft.com/office/mac/office/2008/main" xmlns=""/>
                           </a:ext>
                         </a:extLst>
                       </wps:spPr>
@@ -2993,7 +2993,7 @@
                         <a:effectLst/>
                         <a:extLst>
                           <a:ext uri="{C572A759-6A51-4108-AA02-DFA0A04FC94B}">
-                            <ma14:wrappingTextBoxFlag xmlns="" xmlns:mo="http://schemas.microsoft.com/office/mac/office/2008/main" xmlns:mv="urn:schemas-microsoft-com:mac:vml" xmlns:o="urn:schemas-microsoft-com:office:office" xmlns:v="urn:schemas-microsoft-com:vml" xmlns:w10="urn:schemas-microsoft-com:office:word" xmlns:w="http://schemas.openxmlformats.org/wordprocessingml/2006/main" xmlns:ma14="http://schemas.microsoft.com/office/mac/drawingml/2011/main"/>
+                            <ma14:wrappingTextBoxFlag xmlns:ma14="http://schemas.microsoft.com/office/mac/drawingml/2011/main" xmlns:w="http://schemas.openxmlformats.org/wordprocessingml/2006/main" xmlns:w10="urn:schemas-microsoft-com:office:word" xmlns:v="urn:schemas-microsoft-com:vml" xmlns:o="urn:schemas-microsoft-com:office:office" xmlns:mv="urn:schemas-microsoft-com:mac:vml" xmlns:mo="http://schemas.microsoft.com/office/mac/office/2008/main" xmlns=""/>
                           </a:ext>
                         </a:extLst>
                       </wps:spPr>
@@ -3493,7 +3493,7 @@
                         <a:effectLst/>
                         <a:extLst>
                           <a:ext uri="{C572A759-6A51-4108-AA02-DFA0A04FC94B}">
-                            <ma14:wrappingTextBoxFlag xmlns="" xmlns:mo="http://schemas.microsoft.com/office/mac/office/2008/main" xmlns:mv="urn:schemas-microsoft-com:mac:vml" xmlns:o="urn:schemas-microsoft-com:office:office" xmlns:v="urn:schemas-microsoft-com:vml" xmlns:w10="urn:schemas-microsoft-com:office:word" xmlns:w="http://schemas.openxmlformats.org/wordprocessingml/2006/main" xmlns:ma14="http://schemas.microsoft.com/office/mac/drawingml/2011/main"/>
+                            <ma14:wrappingTextBoxFlag xmlns:ma14="http://schemas.microsoft.com/office/mac/drawingml/2011/main" xmlns:w="http://schemas.openxmlformats.org/wordprocessingml/2006/main" xmlns:w10="urn:schemas-microsoft-com:office:word" xmlns:v="urn:schemas-microsoft-com:vml" xmlns:o="urn:schemas-microsoft-com:office:office" xmlns:mv="urn:schemas-microsoft-com:mac:vml" xmlns:mo="http://schemas.microsoft.com/office/mac/office/2008/main" xmlns=""/>
                           </a:ext>
                         </a:extLst>
                       </wps:spPr>
@@ -3925,18 +3925,7 @@
           <w:i/>
           <w:color w:val="000000"/>
         </w:rPr>
-        <w:t>Departmen</w:t>
-      </w:r>
-      <w:bookmarkStart w:id="0" w:name="_GoBack"/>
-      <w:bookmarkEnd w:id="0"/>
-      <w:r>
-        <w:rPr>
-          <w:rFonts w:ascii="Calibri" w:hAnsi="Calibri" w:cs="Calibri"/>
-          <w:bCs/>
-          <w:i/>
-          <w:color w:val="000000"/>
-        </w:rPr>
-        <w:t xml:space="preserve">t of </w:t>
+        <w:t xml:space="preserve">Department of </w:t>
       </w:r>
       <w:r>
         <w:rPr>
@@ -4067,6 +4056,7 @@
         </w:rPr>
         <w:tab/>
       </w:r>
+      <w:proofErr w:type="gramStart"/>
       <w:r>
         <w:rPr>
           <w:rFonts w:ascii="Calibri" w:hAnsi="Calibri" w:cs="Calibri"/>
@@ -4085,7 +4075,16 @@
           <w:bCs/>
           <w:color w:val="000000"/>
         </w:rPr>
-        <w:t>Fall 2017</w:t>
+        <w:t>Fall</w:t>
+      </w:r>
+      <w:proofErr w:type="gramEnd"/>
+      <w:r>
+        <w:rPr>
+          <w:rFonts w:ascii="Calibri" w:hAnsi="Calibri" w:cs="Calibri"/>
+          <w:bCs/>
+          <w:color w:val="000000"/>
+        </w:rPr>
+        <w:t xml:space="preserve"> 2017</w:t>
       </w:r>
       <w:r>
         <w:rPr>
@@ -4674,6 +4673,7 @@
         </w:rPr>
         <w:tab/>
       </w:r>
+      <w:proofErr w:type="gramStart"/>
       <w:r>
         <w:rPr>
           <w:rFonts w:ascii="Calibri" w:hAnsi="Calibri" w:cs="Calibri"/>
@@ -4681,7 +4681,16 @@
           <w:color w:val="000000"/>
         </w:rPr>
         <w:tab/>
-        <w:t xml:space="preserve">  Fall 2015</w:t>
+        <w:t xml:space="preserve">  Fall</w:t>
+      </w:r>
+      <w:proofErr w:type="gramEnd"/>
+      <w:r>
+        <w:rPr>
+          <w:rFonts w:ascii="Calibri" w:hAnsi="Calibri" w:cs="Calibri"/>
+          <w:bCs/>
+          <w:color w:val="000000"/>
+        </w:rPr>
+        <w:t xml:space="preserve"> 2015</w:t>
       </w:r>
     </w:p>
     <w:p>
@@ -6228,7 +6237,7 @@
                         <a:effectLst/>
                         <a:extLst>
                           <a:ext uri="{C572A759-6A51-4108-AA02-DFA0A04FC94B}">
-                            <ma14:wrappingTextBoxFlag xmlns="" xmlns:mo="http://schemas.microsoft.com/office/mac/office/2008/main" xmlns:mv="urn:schemas-microsoft-com:mac:vml" xmlns:o="urn:schemas-microsoft-com:office:office" xmlns:v="urn:schemas-microsoft-com:vml" xmlns:w10="urn:schemas-microsoft-com:office:word" xmlns:w="http://schemas.openxmlformats.org/wordprocessingml/2006/main" xmlns:ma14="http://schemas.microsoft.com/office/mac/drawingml/2011/main"/>
+                            <ma14:wrappingTextBoxFlag xmlns:ma14="http://schemas.microsoft.com/office/mac/drawingml/2011/main" xmlns:w="http://schemas.openxmlformats.org/wordprocessingml/2006/main" xmlns:w10="urn:schemas-microsoft-com:office:word" xmlns:v="urn:schemas-microsoft-com:vml" xmlns:o="urn:schemas-microsoft-com:office:office" xmlns:mv="urn:schemas-microsoft-com:mac:vml" xmlns:mo="http://schemas.microsoft.com/office/mac/office/2008/main" xmlns=""/>
                           </a:ext>
                         </a:extLst>
                       </wps:spPr>
@@ -6416,6 +6425,7 @@
         </w:rPr>
         <w:tab/>
       </w:r>
+      <w:proofErr w:type="gramStart"/>
       <w:r>
         <w:rPr>
           <w:rFonts w:ascii="Calibri" w:hAnsi="Calibri" w:cs="Calibri"/>
@@ -6436,6 +6446,7 @@
         </w:rPr>
         <w:t>08</w:t>
       </w:r>
+      <w:proofErr w:type="gramEnd"/>
       <w:r>
         <w:rPr>
           <w:rFonts w:ascii="Calibri" w:hAnsi="Calibri" w:cs="Calibri"/>
@@ -7215,6 +7226,7 @@
         </w:rPr>
         <w:tab/>
       </w:r>
+      <w:proofErr w:type="gramStart"/>
       <w:r>
         <w:rPr>
           <w:rFonts w:ascii="Calibri" w:hAnsi="Calibri" w:cs="Calibri"/>
@@ -7230,6 +7242,7 @@
         </w:rPr>
         <w:tab/>
       </w:r>
+      <w:proofErr w:type="gramEnd"/>
       <w:r>
         <w:rPr>
           <w:rFonts w:ascii="Calibri" w:hAnsi="Calibri" w:cs="Calibri"/>
@@ -8286,7 +8299,7 @@
                         <a:effectLst/>
                         <a:extLst>
                           <a:ext uri="{C572A759-6A51-4108-AA02-DFA0A04FC94B}">
-                            <ma14:wrappingTextBoxFlag xmlns="" xmlns:mo="http://schemas.microsoft.com/office/mac/office/2008/main" xmlns:mv="urn:schemas-microsoft-com:mac:vml" xmlns:o="urn:schemas-microsoft-com:office:office" xmlns:v="urn:schemas-microsoft-com:vml" xmlns:w10="urn:schemas-microsoft-com:office:word" xmlns:w="http://schemas.openxmlformats.org/wordprocessingml/2006/main" xmlns:ma14="http://schemas.microsoft.com/office/mac/drawingml/2011/main"/>
+                            <ma14:wrappingTextBoxFlag xmlns:ma14="http://schemas.microsoft.com/office/mac/drawingml/2011/main" xmlns:w="http://schemas.openxmlformats.org/wordprocessingml/2006/main" xmlns:w10="urn:schemas-microsoft-com:office:word" xmlns:v="urn:schemas-microsoft-com:vml" xmlns:o="urn:schemas-microsoft-com:office:office" xmlns:mv="urn:schemas-microsoft-com:mac:vml" xmlns:mo="http://schemas.microsoft.com/office/mac/office/2008/main" xmlns=""/>
                           </a:ext>
                         </a:extLst>
                       </wps:spPr>
@@ -9170,7 +9183,31 @@
           <w:color w:val="000000"/>
           <w:position w:val="1"/>
         </w:rPr>
-        <w:t>Examining The Use Of Botnets And Their Evolution In Propaganda Disseminatio</w:t>
+        <w:t xml:space="preserve">Examining </w:t>
+      </w:r>
+      <w:proofErr w:type="gramStart"/>
+      <w:r>
+        <w:rPr>
+          <w:rFonts w:ascii="Calibri" w:hAnsi="Calibri" w:cs="Calibri"/>
+          <w:bCs/>
+          <w:i/>
+          <w:iCs/>
+          <w:color w:val="000000"/>
+          <w:position w:val="1"/>
+        </w:rPr>
+        <w:t>The</w:t>
+      </w:r>
+      <w:proofErr w:type="gramEnd"/>
+      <w:r>
+        <w:rPr>
+          <w:rFonts w:ascii="Calibri" w:hAnsi="Calibri" w:cs="Calibri"/>
+          <w:bCs/>
+          <w:i/>
+          <w:iCs/>
+          <w:color w:val="000000"/>
+          <w:position w:val="1"/>
+        </w:rPr>
+        <w:t xml:space="preserve"> Use Of Botnets And Their Evolution In Propaganda Disseminatio</w:t>
       </w:r>
       <w:r>
         <w:rPr>
@@ -9547,7 +9584,31 @@
           <w:color w:val="000000"/>
           <w:position w:val="1"/>
         </w:rPr>
-        <w:t>Developing a Conceptual Framework For Modeling Deviant Cyber Flash Mob: A Socio-Computational Approach Leveraging Hypergraph Constructs</w:t>
+        <w:t xml:space="preserve">Developing a Conceptual Framework </w:t>
+      </w:r>
+      <w:proofErr w:type="gramStart"/>
+      <w:r>
+        <w:rPr>
+          <w:rFonts w:ascii="Calibri" w:hAnsi="Calibri" w:cs="Calibri"/>
+          <w:bCs/>
+          <w:i/>
+          <w:iCs/>
+          <w:color w:val="000000"/>
+          <w:position w:val="1"/>
+        </w:rPr>
+        <w:t>For</w:t>
+      </w:r>
+      <w:proofErr w:type="gramEnd"/>
+      <w:r>
+        <w:rPr>
+          <w:rFonts w:ascii="Calibri" w:hAnsi="Calibri" w:cs="Calibri"/>
+          <w:bCs/>
+          <w:i/>
+          <w:iCs/>
+          <w:color w:val="000000"/>
+          <w:position w:val="1"/>
+        </w:rPr>
+        <w:t xml:space="preserve"> Modeling Deviant Cyber Flash Mob: A Socio-Computational Approach Leveraging Hypergraph Constructs</w:t>
       </w:r>
       <w:r>
         <w:rPr>
@@ -10144,7 +10205,31 @@
           <w:color w:val="000000"/>
           <w:position w:val="1"/>
         </w:rPr>
-        <w:t>The Rise &amp; Fall of #NoBackDoor on Twitter: the Apple vs. FBI Case</w:t>
+        <w:t xml:space="preserve">The Rise &amp; Fall of #NoBackDoor on Twitter: </w:t>
+      </w:r>
+      <w:proofErr w:type="gramStart"/>
+      <w:r>
+        <w:rPr>
+          <w:rFonts w:ascii="Calibri" w:hAnsi="Calibri" w:cs="Calibri"/>
+          <w:bCs/>
+          <w:i/>
+          <w:iCs/>
+          <w:color w:val="000000"/>
+          <w:position w:val="1"/>
+        </w:rPr>
+        <w:t>the</w:t>
+      </w:r>
+      <w:proofErr w:type="gramEnd"/>
+      <w:r>
+        <w:rPr>
+          <w:rFonts w:ascii="Calibri" w:hAnsi="Calibri" w:cs="Calibri"/>
+          <w:bCs/>
+          <w:i/>
+          <w:iCs/>
+          <w:color w:val="000000"/>
+          <w:position w:val="1"/>
+        </w:rPr>
+        <w:t xml:space="preserve"> Apple vs. FBI Case</w:t>
       </w:r>
       <w:r>
         <w:rPr>
@@ -10651,7 +10736,31 @@
           <w:sz w:val="21"/>
           <w:szCs w:val="21"/>
         </w:rPr>
-        <w:t xml:space="preserve"> International Conference on Bridging Gaps: Where is the Critic in Television Journalism?, Centre for Media and Celebrity Studies (CMCS), CUNY School of Journalism, August 31 – September 1, 2017, New York City, USA.</w:t>
+        <w:t xml:space="preserve"> International Conference on Bridging Gaps: Where is the Critic in Television </w:t>
+      </w:r>
+      <w:proofErr w:type="gramStart"/>
+      <w:r>
+        <w:rPr>
+          <w:rFonts w:cstheme="minorHAnsi"/>
+          <w:bCs/>
+          <w:color w:val="000000"/>
+          <w:position w:val="1"/>
+          <w:sz w:val="21"/>
+          <w:szCs w:val="21"/>
+        </w:rPr>
+        <w:t>Journalism?,</w:t>
+      </w:r>
+      <w:proofErr w:type="gramEnd"/>
+      <w:r>
+        <w:rPr>
+          <w:rFonts w:cstheme="minorHAnsi"/>
+          <w:bCs/>
+          <w:color w:val="000000"/>
+          <w:position w:val="1"/>
+          <w:sz w:val="21"/>
+          <w:szCs w:val="21"/>
+        </w:rPr>
+        <w:t xml:space="preserve"> Centre for Media and Celebrity Studies (CMCS), CUNY School of Journalism, August 31 – September 1, 2017, New York City, USA.</w:t>
       </w:r>
     </w:p>
     <w:p>
@@ -10769,7 +10878,29 @@
           <w:sz w:val="21"/>
           <w:szCs w:val="21"/>
         </w:rPr>
-        <w:t>or Social Network Analysis (NASN 2017), July 26 - 30, Washington DC, USA.</w:t>
+        <w:t>or Social Network Analysis (NASN 2017), July 26</w:t>
+      </w:r>
+      <w:r>
+        <w:rPr>
+          <w:rFonts w:cstheme="minorHAnsi"/>
+          <w:bCs/>
+          <w:color w:val="000000"/>
+          <w:position w:val="1"/>
+          <w:sz w:val="21"/>
+          <w:szCs w:val="21"/>
+        </w:rPr>
+        <w:t>-</w:t>
+      </w:r>
+      <w:r>
+        <w:rPr>
+          <w:rFonts w:cstheme="minorHAnsi"/>
+          <w:bCs/>
+          <w:color w:val="000000"/>
+          <w:position w:val="1"/>
+          <w:sz w:val="21"/>
+          <w:szCs w:val="21"/>
+        </w:rPr>
+        <w:t>30, Washington DC, USA.</w:t>
       </w:r>
     </w:p>
     <w:p>
@@ -10807,7 +10938,7 @@
           <w:sz w:val="21"/>
           <w:szCs w:val="21"/>
         </w:rPr>
-        <w:t xml:space="preserve">Kiran Kumar Bandeli, Muhammad Nihal Hussain, </w:t>
+        <w:t xml:space="preserve">Rick Galeano, Nitin Agarwal, and </w:t>
       </w:r>
       <w:r>
         <w:rPr>
@@ -10829,20 +10960,20 @@
           <w:sz w:val="21"/>
           <w:szCs w:val="21"/>
         </w:rPr>
-        <w:t xml:space="preserve">, and Nitin Agarwal. </w:t>
-      </w:r>
+        <w:t xml:space="preserve">. Botnets and Propaganda Dissemination. The 1st North American Social Networks Conference of the International Network </w:t>
+      </w:r>
+      <w:bookmarkStart w:id="0" w:name="_GoBack"/>
+      <w:bookmarkEnd w:id="0"/>
       <w:r>
         <w:rPr>
           <w:rFonts w:cstheme="minorHAnsi"/>
           <w:bCs/>
-          <w:i/>
-          <w:iCs/>
           <w:color w:val="000000"/>
           <w:position w:val="1"/>
           <w:sz w:val="21"/>
           <w:szCs w:val="21"/>
         </w:rPr>
-        <w:t>Towards Developing Methodology to Stem the Tide of Fake News</w:t>
+        <w:t>for</w:t>
       </w:r>
       <w:r>
         <w:rPr>
@@ -10853,7 +10984,7 @@
           <w:sz w:val="21"/>
           <w:szCs w:val="21"/>
         </w:rPr>
-        <w:t>. International Conference on Social Computing, Behavioral-Cultural Modeling &amp; Prediction and Behavior Representation in Modeling and Simulation (SBP-BRiMS 2017) (Challenge Track), July 5 - 8, 2017, Washington D.C., USA.</w:t>
+        <w:t xml:space="preserve"> Social Network Analysis (NASN 2017), July 26-30, 2017, Washington DC, USA.</w:t>
       </w:r>
     </w:p>
     <w:p>
@@ -10891,7 +11022,7 @@
           <w:sz w:val="21"/>
           <w:szCs w:val="21"/>
         </w:rPr>
-        <w:t xml:space="preserve">Muhammad Nihal Hussain, Kiran Bandeli, Mohammad Nooman, </w:t>
+        <w:t xml:space="preserve">Kiran Kumar Bandeli, Muhammad Nihal Hussain, </w:t>
       </w:r>
       <w:r>
         <w:rPr>
@@ -10913,18 +11044,20 @@
           <w:sz w:val="21"/>
           <w:szCs w:val="21"/>
         </w:rPr>
-        <w:t xml:space="preserve">, </w:t>
+        <w:t xml:space="preserve">, and Nitin Agarwal. </w:t>
       </w:r>
       <w:r>
         <w:rPr>
           <w:rFonts w:cstheme="minorHAnsi"/>
           <w:bCs/>
+          <w:i/>
+          <w:iCs/>
           <w:color w:val="000000"/>
           <w:position w:val="1"/>
           <w:sz w:val="21"/>
           <w:szCs w:val="21"/>
         </w:rPr>
-        <w:t xml:space="preserve">and </w:t>
+        <w:t>Towards Developing Methodology to Stem the Tide of Fake News</w:t>
       </w:r>
       <w:r>
         <w:rPr>
@@ -10935,99 +11068,7 @@
           <w:sz w:val="21"/>
           <w:szCs w:val="21"/>
         </w:rPr>
-        <w:t xml:space="preserve">Nitin Agarwal. </w:t>
-      </w:r>
-      <w:r>
-        <w:rPr>
-          <w:rFonts w:cstheme="minorHAnsi"/>
-          <w:bCs/>
-          <w:i/>
-          <w:iCs/>
-          <w:color w:val="000000"/>
-          <w:position w:val="1"/>
-          <w:sz w:val="21"/>
-          <w:szCs w:val="21"/>
-        </w:rPr>
-        <w:t>Analyzing the Voices during European Migrant Crisis in Blogosphere</w:t>
-      </w:r>
-      <w:r>
-        <w:rPr>
-          <w:rFonts w:cstheme="minorHAnsi"/>
-          <w:bCs/>
-          <w:color w:val="000000"/>
-          <w:position w:val="1"/>
-          <w:sz w:val="21"/>
-          <w:szCs w:val="21"/>
-        </w:rPr>
-        <w:t>. The 2</w:t>
-      </w:r>
-      <w:r>
-        <w:rPr>
-          <w:rFonts w:cstheme="minorHAnsi"/>
-          <w:bCs/>
-          <w:color w:val="000000"/>
-          <w:position w:val="1"/>
-          <w:sz w:val="21"/>
-          <w:szCs w:val="21"/>
-          <w:vertAlign w:val="superscript"/>
-        </w:rPr>
-        <w:t>nd</w:t>
-      </w:r>
-      <w:r>
-        <w:rPr>
-          <w:rFonts w:cstheme="minorHAnsi"/>
-          <w:bCs/>
-          <w:color w:val="000000"/>
-          <w:position w:val="1"/>
-          <w:sz w:val="21"/>
-          <w:szCs w:val="21"/>
-        </w:rPr>
-        <w:t xml:space="preserve"> International Workshop on Event Analytics using Social</w:t>
-      </w:r>
-      <w:r>
-        <w:rPr>
-          <w:rFonts w:cstheme="minorHAnsi"/>
-          <w:bCs/>
-          <w:color w:val="000000"/>
-          <w:position w:val="1"/>
-          <w:sz w:val="21"/>
-          <w:szCs w:val="21"/>
-        </w:rPr>
-        <w:t xml:space="preserve"> Media Data associated with t</w:t>
-      </w:r>
-      <w:r>
-        <w:rPr>
-          <w:rFonts w:cstheme="minorHAnsi"/>
-          <w:bCs/>
-          <w:color w:val="000000"/>
-          <w:position w:val="1"/>
-          <w:sz w:val="21"/>
-          <w:szCs w:val="21"/>
-        </w:rPr>
-        <w:t>he 11</w:t>
-      </w:r>
-      <w:r>
-        <w:rPr>
-          <w:rFonts w:cstheme="minorHAnsi"/>
-          <w:bCs/>
-          <w:color w:val="000000"/>
-          <w:position w:val="1"/>
-          <w:sz w:val="21"/>
-          <w:szCs w:val="21"/>
-          <w:vertAlign w:val="superscript"/>
-        </w:rPr>
-        <w:t>th</w:t>
-      </w:r>
-      <w:r>
-        <w:rPr>
-          <w:rFonts w:cstheme="minorHAnsi"/>
-          <w:bCs/>
-          <w:color w:val="000000"/>
-          <w:position w:val="1"/>
-          <w:sz w:val="21"/>
-          <w:szCs w:val="21"/>
-        </w:rPr>
-        <w:t xml:space="preserve"> International AAAI Conference on Web and Social Media (ICWSM 2017), May 15-18, 2017, Montreal, Canada.</w:t>
+        <w:t>. International Conference on Social Computing, Behavioral-Cultural Modeling &amp; Prediction and Behavior Representation in Modeling and Simulation (SBP-BRiMS 2017) (Challenge Track), July 5 - 8, 2017, Washington D.C., USA.</w:t>
       </w:r>
     </w:p>
     <w:p>
@@ -11059,37 +11100,35 @@
       <w:r>
         <w:rPr>
           <w:rFonts w:cstheme="minorHAnsi"/>
-          <w:b/>
+          <w:bCs/>
           <w:color w:val="000000"/>
           <w:position w:val="1"/>
           <w:sz w:val="21"/>
           <w:szCs w:val="21"/>
         </w:rPr>
-        <w:t>Samer Al-khateeb</w:t>
+        <w:t xml:space="preserve">Muhammad Nihal Hussain, Kiran Bandeli, Mohammad Nooman, </w:t>
       </w:r>
       <w:r>
         <w:rPr>
           <w:rFonts w:cstheme="minorHAnsi"/>
-          <w:bCs/>
+          <w:b/>
           <w:color w:val="000000"/>
           <w:position w:val="1"/>
           <w:sz w:val="21"/>
           <w:szCs w:val="21"/>
         </w:rPr>
-        <w:t xml:space="preserve">, Muhammad Nihal Hussain, and Nitin Agarwal. </w:t>
+        <w:t>Samer Al-khateeb</w:t>
       </w:r>
       <w:r>
         <w:rPr>
           <w:rFonts w:cstheme="minorHAnsi"/>
           <w:bCs/>
-          <w:i/>
-          <w:iCs/>
           <w:color w:val="000000"/>
           <w:position w:val="1"/>
           <w:sz w:val="21"/>
           <w:szCs w:val="21"/>
         </w:rPr>
-        <w:t>Exploring ISIL Cyber Network Activities: Evolution, Means, and Strategies</w:t>
+        <w:t xml:space="preserve">, </w:t>
       </w:r>
       <w:r>
         <w:rPr>
@@ -11100,7 +11139,42 @@
           <w:sz w:val="21"/>
           <w:szCs w:val="21"/>
         </w:rPr>
-        <w:t>. In the 36</w:t>
+        <w:t xml:space="preserve">and </w:t>
+      </w:r>
+      <w:r>
+        <w:rPr>
+          <w:rFonts w:cstheme="minorHAnsi"/>
+          <w:bCs/>
+          <w:color w:val="000000"/>
+          <w:position w:val="1"/>
+          <w:sz w:val="21"/>
+          <w:szCs w:val="21"/>
+        </w:rPr>
+        <w:t xml:space="preserve">Nitin Agarwal. </w:t>
+      </w:r>
+      <w:r>
+        <w:rPr>
+          <w:rFonts w:cstheme="minorHAnsi"/>
+          <w:bCs/>
+          <w:i/>
+          <w:iCs/>
+          <w:color w:val="000000"/>
+          <w:position w:val="1"/>
+          <w:sz w:val="21"/>
+          <w:szCs w:val="21"/>
+        </w:rPr>
+        <w:t>Analyzing the Voices during European Migrant Crisis in Blogosphere</w:t>
+      </w:r>
+      <w:r>
+        <w:rPr>
+          <w:rFonts w:cstheme="minorHAnsi"/>
+          <w:bCs/>
+          <w:color w:val="000000"/>
+          <w:position w:val="1"/>
+          <w:sz w:val="21"/>
+          <w:szCs w:val="21"/>
+        </w:rPr>
+        <w:t>. The 2</w:t>
       </w:r>
       <w:r>
         <w:rPr>
@@ -11112,7 +11186,7 @@
           <w:szCs w:val="21"/>
           <w:vertAlign w:val="superscript"/>
         </w:rPr>
-        <w:t>th</w:t>
+        <w:t>nd</w:t>
       </w:r>
       <w:r>
         <w:rPr>
@@ -11123,7 +11197,7 @@
           <w:sz w:val="21"/>
           <w:szCs w:val="21"/>
         </w:rPr>
-        <w:t xml:space="preserve"> International Sunbelt Social Network Conference </w:t>
+        <w:t xml:space="preserve"> International Workshop on Event Analytics using Social</w:t>
       </w:r>
       <w:r>
         <w:rPr>
@@ -11134,8 +11208,149 @@
           <w:sz w:val="21"/>
           <w:szCs w:val="21"/>
         </w:rPr>
+        <w:t xml:space="preserve"> Media Data associated with t</w:t>
+      </w:r>
+      <w:r>
+        <w:rPr>
+          <w:rFonts w:cstheme="minorHAnsi"/>
+          <w:bCs/>
+          <w:color w:val="000000"/>
+          <w:position w:val="1"/>
+          <w:sz w:val="21"/>
+          <w:szCs w:val="21"/>
+        </w:rPr>
+        <w:t>he 11</w:t>
+      </w:r>
+      <w:r>
+        <w:rPr>
+          <w:rFonts w:cstheme="minorHAnsi"/>
+          <w:bCs/>
+          <w:color w:val="000000"/>
+          <w:position w:val="1"/>
+          <w:sz w:val="21"/>
+          <w:szCs w:val="21"/>
+          <w:vertAlign w:val="superscript"/>
+        </w:rPr>
+        <w:t>th</w:t>
+      </w:r>
+      <w:r>
+        <w:rPr>
+          <w:rFonts w:cstheme="minorHAnsi"/>
+          <w:bCs/>
+          <w:color w:val="000000"/>
+          <w:position w:val="1"/>
+          <w:sz w:val="21"/>
+          <w:szCs w:val="21"/>
+        </w:rPr>
+        <w:t xml:space="preserve"> International AAAI Conference on Web </w:t>
+      </w:r>
+      <w:r>
+        <w:rPr>
+          <w:rFonts w:cstheme="minorHAnsi"/>
+          <w:bCs/>
+          <w:color w:val="000000"/>
+          <w:position w:val="1"/>
+          <w:sz w:val="21"/>
+          <w:szCs w:val="21"/>
+        </w:rPr>
         <w:lastRenderedPageBreak/>
-        <w:t>(Sunbelt XXXVI) organized by the International Network for Social Network Analysis (INSNA), April 5-10, 2016, Newport Beach, California.</w:t>
+        <w:t>and Social Media (ICWSM 2017), May 15-18, 2017, Montreal, Canada.</w:t>
+      </w:r>
+    </w:p>
+    <w:p>
+      <w:pPr>
+        <w:pStyle w:val="ListParagraph"/>
+        <w:widowControl w:val="0"/>
+        <w:numPr>
+          <w:ilvl w:val="0"/>
+          <w:numId w:val="34"/>
+        </w:numPr>
+        <w:tabs>
+          <w:tab w:val="left" w:pos="2250"/>
+          <w:tab w:val="right" w:pos="9540"/>
+        </w:tabs>
+        <w:autoSpaceDE w:val="0"/>
+        <w:autoSpaceDN w:val="0"/>
+        <w:adjustRightInd w:val="0"/>
+        <w:spacing w:after="0" w:line="240" w:lineRule="auto"/>
+        <w:ind w:right="-20"/>
+        <w:rPr>
+          <w:rFonts w:cstheme="minorHAnsi"/>
+          <w:bCs/>
+          <w:color w:val="000000"/>
+          <w:position w:val="1"/>
+          <w:sz w:val="21"/>
+          <w:szCs w:val="21"/>
+        </w:rPr>
+      </w:pPr>
+      <w:r>
+        <w:rPr>
+          <w:rFonts w:cstheme="minorHAnsi"/>
+          <w:b/>
+          <w:color w:val="000000"/>
+          <w:position w:val="1"/>
+          <w:sz w:val="21"/>
+          <w:szCs w:val="21"/>
+        </w:rPr>
+        <w:t>Samer Al-khateeb</w:t>
+      </w:r>
+      <w:r>
+        <w:rPr>
+          <w:rFonts w:cstheme="minorHAnsi"/>
+          <w:bCs/>
+          <w:color w:val="000000"/>
+          <w:position w:val="1"/>
+          <w:sz w:val="21"/>
+          <w:szCs w:val="21"/>
+        </w:rPr>
+        <w:t xml:space="preserve">, Muhammad Nihal Hussain, and Nitin Agarwal. </w:t>
+      </w:r>
+      <w:r>
+        <w:rPr>
+          <w:rFonts w:cstheme="minorHAnsi"/>
+          <w:bCs/>
+          <w:i/>
+          <w:iCs/>
+          <w:color w:val="000000"/>
+          <w:position w:val="1"/>
+          <w:sz w:val="21"/>
+          <w:szCs w:val="21"/>
+        </w:rPr>
+        <w:t>Exploring ISIL Cyber Network Activities: Evolution, Means, and Strategies</w:t>
+      </w:r>
+      <w:r>
+        <w:rPr>
+          <w:rFonts w:cstheme="minorHAnsi"/>
+          <w:bCs/>
+          <w:color w:val="000000"/>
+          <w:position w:val="1"/>
+          <w:sz w:val="21"/>
+          <w:szCs w:val="21"/>
+        </w:rPr>
+        <w:t>. In the 36</w:t>
+      </w:r>
+      <w:r>
+        <w:rPr>
+          <w:rFonts w:cstheme="minorHAnsi"/>
+          <w:bCs/>
+          <w:color w:val="000000"/>
+          <w:position w:val="1"/>
+          <w:sz w:val="21"/>
+          <w:szCs w:val="21"/>
+          <w:vertAlign w:val="superscript"/>
+        </w:rPr>
+        <w:t>th</w:t>
+      </w:r>
+      <w:r>
+        <w:rPr>
+          <w:rFonts w:cstheme="minorHAnsi"/>
+          <w:bCs/>
+          <w:color w:val="000000"/>
+          <w:position w:val="1"/>
+          <w:sz w:val="21"/>
+          <w:szCs w:val="21"/>
+        </w:rPr>
+        <w:t xml:space="preserve"> International Sunbelt Social Network Conference (Sunbelt XXXVI) organized by the International Network for Social Network Analysis (INSNA), April 5-10, 2016, Newport Beach, California.</w:t>
       </w:r>
     </w:p>
     <w:p>
@@ -11200,7 +11415,7 @@
                         <a:effectLst/>
                         <a:extLst>
                           <a:ext uri="{C572A759-6A51-4108-AA02-DFA0A04FC94B}">
-                            <ma14:wrappingTextBoxFlag xmlns="" xmlns:mo="http://schemas.microsoft.com/office/mac/office/2008/main" xmlns:mv="urn:schemas-microsoft-com:mac:vml" xmlns:o="urn:schemas-microsoft-com:office:office" xmlns:v="urn:schemas-microsoft-com:vml" xmlns:w10="urn:schemas-microsoft-com:office:word" xmlns:w="http://schemas.openxmlformats.org/wordprocessingml/2006/main" xmlns:ma14="http://schemas.microsoft.com/office/mac/drawingml/2011/main"/>
+                            <ma14:wrappingTextBoxFlag xmlns:ma14="http://schemas.microsoft.com/office/mac/drawingml/2011/main" xmlns:w="http://schemas.openxmlformats.org/wordprocessingml/2006/main" xmlns:w10="urn:schemas-microsoft-com:office:word" xmlns:v="urn:schemas-microsoft-com:vml" xmlns:o="urn:schemas-microsoft-com:office:office" xmlns:mv="urn:schemas-microsoft-com:mac:vml" xmlns:mo="http://schemas.microsoft.com/office/mac/office/2008/main" xmlns=""/>
                           </a:ext>
                         </a:extLst>
                       </wps:spPr>
@@ -11633,6 +11848,7 @@
           <w:sz w:val="24"/>
           <w:szCs w:val="24"/>
         </w:rPr>
+        <w:lastRenderedPageBreak/>
         <w:t xml:space="preserve">Analyzing Integrated Social Media-Facilitated Propaganda Campaigns using Social Network Analysis and Cyber Forensics. </w:t>
       </w:r>
     </w:p>
@@ -11641,7 +11857,6 @@
         <w:pStyle w:val="ListParagraph"/>
       </w:pPr>
       <w:r>
-        <w:lastRenderedPageBreak/>
         <w:t xml:space="preserve">This project is funded by the U.S. Office of Naval Research (ONR) under Thrust Code 341 </w:t>
       </w:r>
     </w:p>
@@ -11942,6 +12157,7 @@
         <w:rPr>
           <w:u w:val="single"/>
         </w:rPr>
+        <w:lastRenderedPageBreak/>
         <w:t>My role in this project</w:t>
       </w:r>
       <w:r>
@@ -11953,7 +12169,6 @@
         <w:pStyle w:val="ListParagraph"/>
       </w:pPr>
       <w:r>
-        <w:lastRenderedPageBreak/>
         <w:t>I was hired by this grant to do theoretical survey of different cyber collective actions/phenomenon’s and develop theoretical models</w:t>
       </w:r>
       <w:r>
@@ -12279,7 +12494,7 @@
                         <a:effectLst/>
                         <a:extLst>
                           <a:ext uri="{C572A759-6A51-4108-AA02-DFA0A04FC94B}">
-                            <ma14:wrappingTextBoxFlag xmlns="" xmlns:mo="http://schemas.microsoft.com/office/mac/office/2008/main" xmlns:mv="urn:schemas-microsoft-com:mac:vml" xmlns:o="urn:schemas-microsoft-com:office:office" xmlns:v="urn:schemas-microsoft-com:vml" xmlns:w10="urn:schemas-microsoft-com:office:word" xmlns:w="http://schemas.openxmlformats.org/wordprocessingml/2006/main" xmlns:ma14="http://schemas.microsoft.com/office/mac/drawingml/2011/main"/>
+                            <ma14:wrappingTextBoxFlag xmlns:ma14="http://schemas.microsoft.com/office/mac/drawingml/2011/main" xmlns:w="http://schemas.openxmlformats.org/wordprocessingml/2006/main" xmlns:w10="urn:schemas-microsoft-com:office:word" xmlns:v="urn:schemas-microsoft-com:vml" xmlns:o="urn:schemas-microsoft-com:office:office" xmlns:mv="urn:schemas-microsoft-com:mac:vml" xmlns:mo="http://schemas.microsoft.com/office/mac/office/2008/main" xmlns=""/>
                           </a:ext>
                         </a:extLst>
                       </wps:spPr>
@@ -12442,6 +12657,7 @@
           <w:rFonts w:ascii="Calibri" w:hAnsi="Calibri" w:cs="Calibri"/>
           <w:color w:val="000000"/>
         </w:rPr>
+        <w:lastRenderedPageBreak/>
         <w:t xml:space="preserve">International </w:t>
       </w:r>
       <w:r>
@@ -13080,7 +13296,23 @@
           <w:rFonts w:ascii="Calibri" w:hAnsi="Calibri" w:cs="Calibri"/>
           <w:color w:val="000000"/>
         </w:rPr>
-        <w:t>Social Cyber Forensics: Discovering Hidden Connections, Information Flows, And Information Actors In The Modern Information Environment</w:t>
+        <w:t xml:space="preserve">Social Cyber Forensics: Discovering Hidden Connections, Information Flows, And Information Actors </w:t>
+      </w:r>
+      <w:proofErr w:type="gramStart"/>
+      <w:r>
+        <w:rPr>
+          <w:rFonts w:ascii="Calibri" w:hAnsi="Calibri" w:cs="Calibri"/>
+          <w:color w:val="000000"/>
+        </w:rPr>
+        <w:t>In</w:t>
+      </w:r>
+      <w:proofErr w:type="gramEnd"/>
+      <w:r>
+        <w:rPr>
+          <w:rFonts w:ascii="Calibri" w:hAnsi="Calibri" w:cs="Calibri"/>
+          <w:color w:val="000000"/>
+        </w:rPr>
+        <w:t xml:space="preserve"> The Modern Information Environment</w:t>
       </w:r>
       <w:r>
         <w:rPr>
@@ -13586,7 +13818,7 @@
           <w:rFonts w:ascii="Calibri" w:hAnsi="Calibri" w:cs="Calibri"/>
           <w:color w:val="000000"/>
         </w:rPr>
-        <w:t xml:space="preserve">Network Data Visualization" presented for the IFSC 4399/5399 Social Media Mining and Analytics Class at the University of Arkansas at Little </w:t>
+        <w:t xml:space="preserve">Network Data Visualization" presented for </w:t>
       </w:r>
       <w:r>
         <w:rPr>
@@ -13594,7 +13826,7 @@
           <w:color w:val="000000"/>
         </w:rPr>
         <w:lastRenderedPageBreak/>
-        <w:t>Rock. October 1, 2015. Little Rock, AR, USA.</w:t>
+        <w:t>the IFSC 4399/5399 Social Media Mining and Analytics Class at the University of Arkansas at Little Rock. October 1, 2015. Little Rock, AR, USA.</w:t>
       </w:r>
     </w:p>
     <w:p>
@@ -14140,7 +14372,7 @@
                         <a:effectLst/>
                         <a:extLst>
                           <a:ext uri="{C572A759-6A51-4108-AA02-DFA0A04FC94B}">
-                            <ma14:wrappingTextBoxFlag xmlns="" xmlns:mo="http://schemas.microsoft.com/office/mac/office/2008/main" xmlns:mv="urn:schemas-microsoft-com:mac:vml" xmlns:o="urn:schemas-microsoft-com:office:office" xmlns:v="urn:schemas-microsoft-com:vml" xmlns:w10="urn:schemas-microsoft-com:office:word" xmlns:w="http://schemas.openxmlformats.org/wordprocessingml/2006/main" xmlns:ma14="http://schemas.microsoft.com/office/mac/drawingml/2011/main"/>
+                            <ma14:wrappingTextBoxFlag xmlns:ma14="http://schemas.microsoft.com/office/mac/drawingml/2011/main" xmlns:w="http://schemas.openxmlformats.org/wordprocessingml/2006/main" xmlns:w10="urn:schemas-microsoft-com:office:word" xmlns:v="urn:schemas-microsoft-com:vml" xmlns:o="urn:schemas-microsoft-com:office:office" xmlns:mv="urn:schemas-microsoft-com:mac:vml" xmlns:mo="http://schemas.microsoft.com/office/mac/office/2008/main" xmlns=""/>
                           </a:ext>
                         </a:extLst>
                       </wps:spPr>
@@ -16162,6 +16394,7 @@
           <w:color w:val="000000"/>
           <w:spacing w:val="2"/>
         </w:rPr>
+        <w:lastRenderedPageBreak/>
         <w:t>U</w:t>
       </w:r>
       <w:r>
@@ -16462,7 +16695,6 @@
           <w:sz w:val="24"/>
           <w:szCs w:val="24"/>
         </w:rPr>
-        <w:lastRenderedPageBreak/>
         <w:t>Teaching Enhancements Aff</w:t>
       </w:r>
       <w:r>
@@ -18221,7 +18453,7 @@
                         <a:effectLst/>
                         <a:extLst>
                           <a:ext uri="{C572A759-6A51-4108-AA02-DFA0A04FC94B}">
-                            <ma14:wrappingTextBoxFlag xmlns="" xmlns:mo="http://schemas.microsoft.com/office/mac/office/2008/main" xmlns:mv="urn:schemas-microsoft-com:mac:vml" xmlns:o="urn:schemas-microsoft-com:office:office" xmlns:v="urn:schemas-microsoft-com:vml" xmlns:w10="urn:schemas-microsoft-com:office:word" xmlns:w="http://schemas.openxmlformats.org/wordprocessingml/2006/main" xmlns:ma14="http://schemas.microsoft.com/office/mac/drawingml/2011/main"/>
+                            <ma14:wrappingTextBoxFlag xmlns:ma14="http://schemas.microsoft.com/office/mac/drawingml/2011/main" xmlns:w="http://schemas.openxmlformats.org/wordprocessingml/2006/main" xmlns:w10="urn:schemas-microsoft-com:office:word" xmlns:v="urn:schemas-microsoft-com:vml" xmlns:o="urn:schemas-microsoft-com:office:office" xmlns:mv="urn:schemas-microsoft-com:mac:vml" xmlns:mo="http://schemas.microsoft.com/office/mac/office/2008/main" xmlns=""/>
                           </a:ext>
                         </a:extLst>
                       </wps:spPr>
@@ -19677,6 +19909,7 @@
           <w:sz w:val="24"/>
           <w:szCs w:val="24"/>
         </w:rPr>
+        <w:lastRenderedPageBreak/>
         <w:t>Introduction to R Programming</w:t>
       </w:r>
       <w:r>
@@ -19764,7 +19997,6 @@
           <w:iCs/>
           <w:color w:val="000000"/>
         </w:rPr>
-        <w:lastRenderedPageBreak/>
         <w:t>DataCamp</w:t>
       </w:r>
     </w:p>
@@ -20408,7 +20640,7 @@
                         <a:effectLst/>
                         <a:extLst>
                           <a:ext uri="{C572A759-6A51-4108-AA02-DFA0A04FC94B}">
-                            <ma14:wrappingTextBoxFlag xmlns="" xmlns:mo="http://schemas.microsoft.com/office/mac/office/2008/main" xmlns:mv="urn:schemas-microsoft-com:mac:vml" xmlns:o="urn:schemas-microsoft-com:office:office" xmlns:v="urn:schemas-microsoft-com:vml" xmlns:w10="urn:schemas-microsoft-com:office:word" xmlns:w="http://schemas.openxmlformats.org/wordprocessingml/2006/main" xmlns:ma14="http://schemas.microsoft.com/office/mac/drawingml/2011/main"/>
+                            <ma14:wrappingTextBoxFlag xmlns:ma14="http://schemas.microsoft.com/office/mac/drawingml/2011/main" xmlns:w="http://schemas.openxmlformats.org/wordprocessingml/2006/main" xmlns:w10="urn:schemas-microsoft-com:office:word" xmlns:v="urn:schemas-microsoft-com:vml" xmlns:o="urn:schemas-microsoft-com:office:office" xmlns:mv="urn:schemas-microsoft-com:mac:vml" xmlns:mo="http://schemas.microsoft.com/office/mac/office/2008/main" xmlns=""/>
                           </a:ext>
                         </a:extLst>
                       </wps:spPr>
@@ -20657,6 +20889,7 @@
         </w:rPr>
         <w:t>Institute of Electrical and Electronics Engineers (IEEE)</w:t>
       </w:r>
+      <w:proofErr w:type="gramStart"/>
       <w:r>
         <w:rPr>
           <w:rFonts w:ascii="Calibri" w:hAnsi="Calibri" w:cs="Calibri"/>
@@ -20673,7 +20906,15 @@
           <w:rFonts w:ascii="Calibri" w:hAnsi="Calibri" w:cs="Calibri"/>
           <w:color w:val="000000"/>
         </w:rPr>
-        <w:t>2013-Present</w:t>
+        <w:t>2013</w:t>
+      </w:r>
+      <w:proofErr w:type="gramEnd"/>
+      <w:r>
+        <w:rPr>
+          <w:rFonts w:ascii="Calibri" w:hAnsi="Calibri" w:cs="Calibri"/>
+          <w:color w:val="000000"/>
+        </w:rPr>
+        <w:t>-Present</w:t>
       </w:r>
     </w:p>
     <w:p>
@@ -20835,6 +21076,7 @@
         </w:rPr>
         <w:t xml:space="preserve">i </w:t>
       </w:r>
+      <w:proofErr w:type="gramStart"/>
       <w:r>
         <w:rPr>
           <w:rFonts w:ascii="Calibri" w:hAnsi="Calibri" w:cs="Calibri"/>
@@ -20865,6 +21107,7 @@
         </w:rPr>
         <w:t>2</w:t>
       </w:r>
+      <w:proofErr w:type="gramEnd"/>
       <w:r>
         <w:rPr>
           <w:rFonts w:ascii="Calibri" w:hAnsi="Calibri" w:cs="Calibri"/>
@@ -21441,7 +21684,7 @@
                         <a:effectLst/>
                         <a:extLst>
                           <a:ext uri="{C572A759-6A51-4108-AA02-DFA0A04FC94B}">
-                            <ma14:wrappingTextBoxFlag xmlns="" xmlns:mo="http://schemas.microsoft.com/office/mac/office/2008/main" xmlns:mv="urn:schemas-microsoft-com:mac:vml" xmlns:o="urn:schemas-microsoft-com:office:office" xmlns:v="urn:schemas-microsoft-com:vml" xmlns:w10="urn:schemas-microsoft-com:office:word" xmlns:w="http://schemas.openxmlformats.org/wordprocessingml/2006/main" xmlns:ma14="http://schemas.microsoft.com/office/mac/drawingml/2011/main"/>
+                            <ma14:wrappingTextBoxFlag xmlns:ma14="http://schemas.microsoft.com/office/mac/drawingml/2011/main" xmlns:w="http://schemas.openxmlformats.org/wordprocessingml/2006/main" xmlns:w10="urn:schemas-microsoft-com:office:word" xmlns:v="urn:schemas-microsoft-com:vml" xmlns:o="urn:schemas-microsoft-com:office:office" xmlns:mv="urn:schemas-microsoft-com:mac:vml" xmlns:mo="http://schemas.microsoft.com/office/mac/office/2008/main" xmlns=""/>
                           </a:ext>
                         </a:extLst>
                       </wps:spPr>
@@ -22158,7 +22401,23 @@
           <w:sz w:val="21"/>
           <w:szCs w:val="21"/>
         </w:rPr>
-        <w:t>UA Little Rock Paper Wins Award At International Conference for Research on Tracking Disinformation Campaigns Through Social Media” [UA Little Rock Press Release].</w:t>
+        <w:t xml:space="preserve">UA Little Rock Paper Wins Award </w:t>
+      </w:r>
+      <w:proofErr w:type="gramStart"/>
+      <w:r>
+        <w:rPr>
+          <w:sz w:val="21"/>
+          <w:szCs w:val="21"/>
+        </w:rPr>
+        <w:t>At</w:t>
+      </w:r>
+      <w:proofErr w:type="gramEnd"/>
+      <w:r>
+        <w:rPr>
+          <w:sz w:val="21"/>
+          <w:szCs w:val="21"/>
+        </w:rPr>
+        <w:t xml:space="preserve"> International Conference for Research on Tracking Disinformation Campaigns Through Social Media” [UA Little Rock Press Release].</w:t>
       </w:r>
     </w:p>
     <w:p>
@@ -22858,7 +23117,17 @@
           <w:sz w:val="21"/>
           <w:szCs w:val="21"/>
         </w:rPr>
-        <w:t xml:space="preserve"> [UA Little Rock Press Release].</w:t>
+        <w:t xml:space="preserve"> [UA Little Rock </w:t>
+      </w:r>
+      <w:r>
+        <w:rPr>
+          <w:rFonts w:ascii="Calibri" w:hAnsi="Calibri" w:cs="Calibri"/>
+          <w:color w:val="000000"/>
+          <w:sz w:val="21"/>
+          <w:szCs w:val="21"/>
+        </w:rPr>
+        <w:lastRenderedPageBreak/>
+        <w:t>Press Release].</w:t>
       </w:r>
     </w:p>
     <w:p>
@@ -22894,7 +23163,6 @@
           <w:sz w:val="21"/>
           <w:szCs w:val="21"/>
         </w:rPr>
-        <w:lastRenderedPageBreak/>
         <w:t xml:space="preserve">Article </w:t>
       </w:r>
       <w:r>
@@ -23019,7 +23287,7 @@
                         <a:effectLst/>
                         <a:extLst>
                           <a:ext uri="{C572A759-6A51-4108-AA02-DFA0A04FC94B}">
-                            <ma14:wrappingTextBoxFlag xmlns="" xmlns:mo="http://schemas.microsoft.com/office/mac/office/2008/main" xmlns:mv="urn:schemas-microsoft-com:mac:vml" xmlns:o="urn:schemas-microsoft-com:office:office" xmlns:v="urn:schemas-microsoft-com:vml" xmlns:w10="urn:schemas-microsoft-com:office:word" xmlns:w="http://schemas.openxmlformats.org/wordprocessingml/2006/main" xmlns:ma14="http://schemas.microsoft.com/office/mac/drawingml/2011/main"/>
+                            <ma14:wrappingTextBoxFlag xmlns:ma14="http://schemas.microsoft.com/office/mac/drawingml/2011/main" xmlns:w="http://schemas.openxmlformats.org/wordprocessingml/2006/main" xmlns:w10="urn:schemas-microsoft-com:office:word" xmlns:v="urn:schemas-microsoft-com:vml" xmlns:o="urn:schemas-microsoft-com:office:office" xmlns:mv="urn:schemas-microsoft-com:mac:vml" xmlns:mo="http://schemas.microsoft.com/office/mac/office/2008/main" xmlns=""/>
                           </a:ext>
                         </a:extLst>
                       </wps:spPr>
@@ -27263,7 +27531,7 @@
       </w:pPr>
     </w:pPrDefault>
   </w:docDefaults>
-  <w:latentStyles w:defLockedState="0" w:defUIPriority="99" w:defSemiHidden="0" w:defUnhideWhenUsed="0" w:defQFormat="0" w:count="375">
+  <w:latentStyles w:defLockedState="0" w:defUIPriority="99" w:defSemiHidden="0" w:defUnhideWhenUsed="0" w:defQFormat="0" w:count="376">
     <w:lsdException w:name="Normal" w:uiPriority="0" w:qFormat="1"/>
     <w:lsdException w:name="heading 1" w:uiPriority="9" w:qFormat="1"/>
     <w:lsdException w:name="heading 2" w:semiHidden="1" w:uiPriority="9" w:unhideWhenUsed="1" w:qFormat="1"/>
@@ -27369,7 +27637,6 @@
     <w:lsdException w:name="HTML Sample" w:semiHidden="1" w:unhideWhenUsed="1"/>
     <w:lsdException w:name="HTML Typewriter" w:semiHidden="1" w:unhideWhenUsed="1"/>
     <w:lsdException w:name="HTML Variable" w:semiHidden="1" w:unhideWhenUsed="1"/>
-    <w:lsdException w:name="Normal Table" w:semiHidden="1" w:unhideWhenUsed="1"/>
     <w:lsdException w:name="annotation subject" w:semiHidden="1" w:unhideWhenUsed="1"/>
     <w:lsdException w:name="No List" w:semiHidden="1" w:unhideWhenUsed="1"/>
     <w:lsdException w:name="Outline List 1" w:semiHidden="1" w:unhideWhenUsed="1"/>
@@ -27416,10 +27683,8 @@
     <w:lsdException w:name="Table Subtle 2" w:semiHidden="1" w:unhideWhenUsed="1"/>
     <w:lsdException w:name="Table Web 1" w:semiHidden="1" w:unhideWhenUsed="1"/>
     <w:lsdException w:name="Table Web 2" w:semiHidden="1" w:unhideWhenUsed="1"/>
-    <w:lsdException w:name="Table Web 3" w:semiHidden="1" w:unhideWhenUsed="1"/>
     <w:lsdException w:name="Balloon Text" w:semiHidden="1" w:unhideWhenUsed="1"/>
     <w:lsdException w:name="Table Grid" w:uiPriority="59"/>
-    <w:lsdException w:name="Table Theme" w:semiHidden="1" w:unhideWhenUsed="1"/>
     <w:lsdException w:name="Placeholder Text" w:semiHidden="1"/>
     <w:lsdException w:name="No Spacing" w:uiPriority="1" w:qFormat="1"/>
     <w:lsdException w:name="Light Shading" w:uiPriority="60"/>
@@ -27637,6 +27902,7 @@
     <w:lsdException w:name="List Table 7 Colorful Accent 6" w:uiPriority="52"/>
     <w:lsdException w:name="Mention" w:semiHidden="1" w:unhideWhenUsed="1"/>
     <w:lsdException w:name="Smart Hyperlink" w:semiHidden="1" w:unhideWhenUsed="1"/>
+    <w:lsdException w:name="Smart Link" w:semiHidden="1" w:unhideWhenUsed="1"/>
   </w:latentStyles>
   <w:style w:type="paragraph" w:default="1" w:styleId="Normal">
     <w:name w:val="Normal"/>
@@ -28135,7 +28401,7 @@
 </file>
 
 <file path=customXml/itemProps1.xml><?xml version="1.0" encoding="utf-8"?>
-<ds:datastoreItem xmlns:ds="http://schemas.openxmlformats.org/officeDocument/2006/customXml" ds:itemID="{3FDA04E7-148A-564F-94A6-B49AA6D2F7B7}">
+<ds:datastoreItem xmlns:ds="http://schemas.openxmlformats.org/officeDocument/2006/customXml" ds:itemID="{073470F8-45C1-0640-9B6A-AEE80F390FB5}">
   <ds:schemaRefs>
     <ds:schemaRef ds:uri="http://schemas.openxmlformats.org/officeDocument/2006/bibliography"/>
   </ds:schemaRefs>

</xml_diff>